<commit_message>
fix binding data to bmc.docx
</commit_message>
<xml_diff>
--- a/lib/bmc.docx
+++ b/lib/bmc.docx
@@ -2,7 +2,7 @@
 <file path=word/document.xml><?xml version="1.0" encoding="utf-8"?>
 <w:document xmlns:o="urn:schemas-microsoft-com:office:office" xmlns:r="http://schemas.openxmlformats.org/officeDocument/2006/relationships" xmlns:v="urn:schemas-microsoft-com:vml" xmlns:w="http://schemas.openxmlformats.org/wordprocessingml/2006/main" xmlns:w10="urn:schemas-microsoft-com:office:word" xmlns:wp="http://schemas.openxmlformats.org/drawingml/2006/wordprocessingDrawing" xmlns:wps="http://schemas.microsoft.com/office/word/2010/wordprocessingShape" xmlns:wpg="http://schemas.microsoft.com/office/word/2010/wordprocessingGroup" xmlns:mc="http://schemas.openxmlformats.org/markup-compatibility/2006" xmlns:wp14="http://schemas.microsoft.com/office/word/2010/wordprocessingDrawing" xmlns:w14="http://schemas.microsoft.com/office/word/2010/wordml" mc:Ignorable="w14 wp14">
   <w:body>
-    <w:p>
+    <w:p xmlns:wp14="http://schemas.microsoft.com/office/word/2010/wordml" wp14:textId="77777777">
       <w:pPr>
         <w:pStyle w:val="Normal"/>
         <w:jc w:val="center"/>
@@ -24,7 +24,7 @@
         <w:t>{title}</w:t>
       </w:r>
     </w:p>
-    <w:p>
+    <w:p xmlns:wp14="http://schemas.microsoft.com/office/word/2010/wordml" wp14:textId="77777777">
       <w:pPr>
         <w:pStyle w:val="Normal"/>
         <w:jc w:val="left"/>
@@ -42,7 +42,7 @@
         </w:rPr>
       </w:r>
     </w:p>
-    <w:p>
+    <w:p xmlns:wp14="http://schemas.microsoft.com/office/word/2010/wordml" wp14:textId="77777777">
       <w:pPr>
         <w:pStyle w:val="Normal"/>
         <w:jc w:val="left"/>
@@ -59,7 +59,7 @@
         <w:t>{shortDescription}</w:t>
       </w:r>
     </w:p>
-    <w:p>
+    <w:p xmlns:wp14="http://schemas.microsoft.com/office/word/2010/wordml" wp14:textId="77777777">
       <w:pPr>
         <w:pStyle w:val="Normal"/>
         <w:jc w:val="left"/>
@@ -80,8 +80,8 @@
         <w:jc w:val="left"/>
         <w:tblInd w:w="0" w:type="dxa"/>
         <w:tblBorders>
-          <w:top w:val="single" w:sz="2" w:space="0" w:color="000000"/>
-          <w:left w:val="single" w:sz="2" w:space="0" w:color="000000"/>
+          <w:top w:val="single" w:color="000000" w:sz="2" w:space="0"/>
+          <w:left w:val="single" w:color="000000" w:sz="2" w:space="0"/>
         </w:tblBorders>
         <w:tblCellMar>
           <w:top w:w="55" w:type="dxa"/>
@@ -97,7 +97,7 @@
         <w:gridCol w:w="1994"/>
         <w:gridCol w:w="1995"/>
       </w:tblGrid>
-      <w:tr>
+      <w:tr xmlns:wp14="http://schemas.microsoft.com/office/word/2010/wordml" wp14:textId="77777777">
         <w:trPr>
           <w:trHeight w:val="3600" w:hRule="atLeast"/>
         </w:trPr>
@@ -106,15 +106,15 @@
             <w:tcW w:w="1994" w:type="dxa"/>
             <w:vMerge w:val="restart"/>
             <w:tcBorders>
-              <w:top w:val="single" w:sz="2" w:space="0" w:color="000000"/>
-              <w:left w:val="single" w:sz="2" w:space="0" w:color="000000"/>
+              <w:top w:val="single" w:color="000000" w:themeColor="accent6" w:sz="2" w:space="0"/>
+              <w:left w:val="single" w:color="000000" w:themeColor="accent6" w:sz="2" w:space="0"/>
             </w:tcBorders>
-            <w:shd w:fill="auto" w:val="clear"/>
+            <w:shd w:val="clear" w:color="auto" w:fill="auto"/>
             <w:tcMar>
               <w:left w:w="54" w:type="dxa"/>
             </w:tcMar>
           </w:tcPr>
-          <w:p>
+          <w:p wp14:textId="77777777">
             <w:pPr>
               <w:pStyle w:val="TableContents"/>
               <w:rPr>
@@ -128,38 +128,38 @@
               <w:t>Key Partners</w:t>
             </w:r>
           </w:p>
-          <w:p>
-            <w:pPr>
-              <w:pStyle w:val="TableContents"/>
-              <w:spacing w:lineRule="exact" w:line="51"/>
-              <w:rPr>
-                <w:rFonts w:ascii="Meslo LG M" w:hAnsi="Meslo LG M"/>
-              </w:rPr>
-            </w:pPr>
-            <w:r>
-              <w:rPr>
-                <w:rFonts w:ascii="Meslo LG M" w:hAnsi="Meslo LG M"/>
-              </w:rPr>
-            </w:r>
-          </w:p>
-          <w:p>
-            <w:pPr>
-              <w:pStyle w:val="TableContents"/>
-              <w:spacing w:lineRule="auto" w:line="360"/>
-              <w:rPr>
-                <w:rFonts w:ascii="Meslo LG M" w:hAnsi="Meslo LG M"/>
-              </w:rPr>
-            </w:pPr>
-            <w:r>
-              <w:rPr>
-                <w:rFonts w:ascii="Meslo LG M" w:hAnsi="Meslo LG M"/>
-              </w:rPr>
-            </w:r>
-          </w:p>
-          <w:p>
-            <w:pPr>
-              <w:pStyle w:val="TableContents"/>
-              <w:spacing w:lineRule="auto" w:line="360"/>
+          <w:p wp14:textId="77777777">
+            <w:pPr>
+              <w:pStyle w:val="TableContents"/>
+              <w:spacing w:line="51" w:lineRule="exact"/>
+              <w:rPr>
+                <w:rFonts w:ascii="Meslo LG M" w:hAnsi="Meslo LG M"/>
+              </w:rPr>
+            </w:pPr>
+            <w:r>
+              <w:rPr>
+                <w:rFonts w:ascii="Meslo LG M" w:hAnsi="Meslo LG M"/>
+              </w:rPr>
+            </w:r>
+          </w:p>
+          <w:p wp14:textId="77777777">
+            <w:pPr>
+              <w:pStyle w:val="TableContents"/>
+              <w:spacing w:line="360" w:lineRule="auto"/>
+              <w:rPr>
+                <w:rFonts w:ascii="Meslo LG M" w:hAnsi="Meslo LG M"/>
+              </w:rPr>
+            </w:pPr>
+            <w:r>
+              <w:rPr>
+                <w:rFonts w:ascii="Meslo LG M" w:hAnsi="Meslo LG M"/>
+              </w:rPr>
+            </w:r>
+          </w:p>
+          <w:p wp14:textId="6FF05D0A">
+            <w:pPr>
+              <w:pStyle w:val="TableContents"/>
+              <w:spacing w:line="360" w:lineRule="auto"/>
               <w:rPr>
                 <w:rFonts w:ascii="Meslo LG M" w:hAnsi="Meslo LG M"/>
               </w:rPr>
@@ -170,19 +170,79 @@
               </w:rPr>
               <w:t>{</w:t>
             </w:r>
-            <w:r>
-              <w:rPr>
-                <w:rFonts w:ascii="Meslo LG M" w:hAnsi="Meslo LG M"/>
-                <w:b w:val="false"/>
-                <w:i w:val="false"/>
-                <w:caps w:val="false"/>
-                <w:smallCaps w:val="false"/>
+            <w:proofErr w:type="spellStart"/>
+            <w:r>
+              <w:rPr>
+                <w:rFonts w:ascii="Meslo LG M" w:hAnsi="Meslo LG M"/>
+                <w:b w:val="0"/>
+                <w:bCs w:val="0"/>
+                <w:i w:val="0"/>
+                <w:iCs w:val="0"/>
                 <w:color w:val="404040"/>
                 <w:spacing w:val="0"/>
                 <w:sz w:val="24"/>
                 <w:szCs w:val="24"/>
               </w:rPr>
-              <w:t>subDeliverablesArray[0].activities.keyPartners.data</w:t>
+              <w:t>subDeliverablesArray</w:t>
+            </w:r>
+            <w:proofErr w:type="spellEnd"/>
+            <w:r>
+              <w:rPr>
+                <w:rFonts w:ascii="Meslo LG M" w:hAnsi="Meslo LG M"/>
+                <w:b w:val="0"/>
+                <w:bCs w:val="0"/>
+                <w:i w:val="0"/>
+                <w:iCs w:val="0"/>
+                <w:color w:val="404040"/>
+                <w:spacing w:val="0"/>
+                <w:sz w:val="24"/>
+                <w:szCs w:val="24"/>
+              </w:rPr>
+              <w:t>[0].</w:t>
+            </w:r>
+            <w:proofErr w:type="spellStart"/>
+            <w:r>
+              <w:rPr>
+                <w:rFonts w:ascii="Meslo LG M" w:hAnsi="Meslo LG M"/>
+                <w:b w:val="0"/>
+                <w:bCs w:val="0"/>
+                <w:i w:val="0"/>
+                <w:iCs w:val="0"/>
+                <w:color w:val="404040"/>
+                <w:spacing w:val="0"/>
+                <w:sz w:val="24"/>
+                <w:szCs w:val="24"/>
+              </w:rPr>
+              <w:t>activities.key</w:t>
+            </w:r>
+            <w:r>
+              <w:rPr>
+                <w:rFonts w:ascii="Meslo LG M" w:hAnsi="Meslo LG M"/>
+                <w:b w:val="0"/>
+                <w:bCs w:val="0"/>
+                <w:i w:val="0"/>
+                <w:iCs w:val="0"/>
+                <w:color w:val="404040"/>
+                <w:spacing w:val="0"/>
+                <w:sz w:val="24"/>
+                <w:szCs w:val="24"/>
+              </w:rPr>
+              <w:t>partners</w:t>
+            </w:r>
+            <w:proofErr w:type="spellEnd"/>
+            <w:r>
+              <w:rPr>
+                <w:rFonts w:ascii="Meslo LG M" w:hAnsi="Meslo LG M"/>
+                <w:b w:val="0"/>
+                <w:bCs w:val="0"/>
+                <w:i w:val="0"/>
+                <w:iCs w:val="0"/>
+                <w:color w:val="404040"/>
+                <w:spacing w:val="0"/>
+                <w:sz w:val="24"/>
+                <w:szCs w:val="24"/>
+              </w:rPr>
+              <w:t>.data</w:t>
             </w:r>
             <w:r>
               <w:rPr>
@@ -196,17 +256,17 @@
           <w:tcPr>
             <w:tcW w:w="1994" w:type="dxa"/>
             <w:tcBorders>
-              <w:top w:val="single" w:sz="2" w:space="0" w:color="000000"/>
-              <w:left w:val="single" w:sz="2" w:space="0" w:color="000000"/>
-              <w:bottom w:val="single" w:sz="2" w:space="0" w:color="000000"/>
-              <w:insideH w:val="single" w:sz="2" w:space="0" w:color="000000"/>
+              <w:top w:val="single" w:color="000000" w:themeColor="accent6" w:sz="2" w:space="0"/>
+              <w:left w:val="single" w:color="000000" w:themeColor="accent6" w:sz="2" w:space="0"/>
+              <w:bottom w:val="single" w:color="000000" w:themeColor="accent6" w:sz="2" w:space="0"/>
+              <w:insideH w:val="single" w:color="000000" w:sz="2" w:space="0"/>
             </w:tcBorders>
-            <w:shd w:fill="auto" w:val="clear"/>
+            <w:shd w:val="clear" w:color="auto" w:fill="auto"/>
             <w:tcMar>
               <w:left w:w="54" w:type="dxa"/>
             </w:tcMar>
           </w:tcPr>
-          <w:p>
+          <w:p wp14:textId="77777777">
             <w:pPr>
               <w:pStyle w:val="TableContents"/>
               <w:rPr>
@@ -220,30 +280,111 @@
               <w:t>Key Activities</w:t>
             </w:r>
           </w:p>
-          <w:p>
-            <w:pPr>
-              <w:pStyle w:val="TableContents"/>
-              <w:rPr>
-                <w:rFonts w:ascii="Meslo LG M" w:hAnsi="Meslo LG M"/>
-              </w:rPr>
-            </w:pPr>
-            <w:r>
-              <w:rPr>
-                <w:rFonts w:ascii="Meslo LG M" w:hAnsi="Meslo LG M"/>
-              </w:rPr>
-            </w:r>
-          </w:p>
-          <w:p>
-            <w:pPr>
-              <w:pStyle w:val="TableContents"/>
-              <w:rPr>
-                <w:rFonts w:ascii="Meslo LG M" w:hAnsi="Meslo LG M"/>
-              </w:rPr>
-            </w:pPr>
-            <w:r>
-              <w:rPr>
-                <w:rFonts w:ascii="Meslo LG M" w:hAnsi="Meslo LG M"/>
-              </w:rPr>
+          <w:p wp14:textId="77777777">
+            <w:pPr>
+              <w:pStyle w:val="TableContents"/>
+              <w:rPr>
+                <w:rFonts w:ascii="Meslo LG M" w:hAnsi="Meslo LG M"/>
+              </w:rPr>
+            </w:pPr>
+          </w:p>
+          <w:p wp14:textId="6DA783EA">
+            <w:pPr>
+              <w:pStyle w:val="TableContents"/>
+              <w:spacing w:line="360" w:lineRule="auto"/>
+              <w:rPr>
+                <w:rFonts w:ascii="Meslo LG M" w:hAnsi="Meslo LG M"/>
+              </w:rPr>
+            </w:pPr>
+          </w:p>
+          <w:p wp14:textId="6629FFBC">
+            <w:pPr>
+              <w:pStyle w:val="TableContents"/>
+              <w:spacing w:line="360" w:lineRule="auto"/>
+              <w:rPr>
+                <w:rFonts w:ascii="Meslo LG M" w:hAnsi="Meslo LG M"/>
+              </w:rPr>
+            </w:pPr>
+            <w:r>
+              <w:rPr>
+                <w:rFonts w:ascii="Meslo LG M" w:hAnsi="Meslo LG M"/>
+              </w:rPr>
+              <w:t>{</w:t>
+            </w:r>
+            <w:proofErr w:type="spellStart"/>
+            <w:r>
+              <w:rPr>
+                <w:rFonts w:ascii="Meslo LG M" w:hAnsi="Meslo LG M"/>
+                <w:b w:val="0"/>
+                <w:bCs w:val="0"/>
+                <w:i w:val="0"/>
+                <w:iCs w:val="0"/>
+                <w:color w:val="404040" w:themeColor="accent6" w:themeTint="BF" w:themeShade="FF"/>
+                <w:sz w:val="24"/>
+                <w:szCs w:val="24"/>
+              </w:rPr>
+              <w:t>subDeliverablesArray</w:t>
+            </w:r>
+            <w:proofErr w:type="spellEnd"/>
+            <w:r>
+              <w:rPr>
+                <w:rFonts w:ascii="Meslo LG M" w:hAnsi="Meslo LG M"/>
+                <w:b w:val="0"/>
+                <w:bCs w:val="0"/>
+                <w:i w:val="0"/>
+                <w:iCs w:val="0"/>
+                <w:color w:val="404040" w:themeColor="accent6" w:themeTint="BF" w:themeShade="FF"/>
+                <w:sz w:val="24"/>
+                <w:szCs w:val="24"/>
+              </w:rPr>
+              <w:t>[0].</w:t>
+            </w:r>
+            <w:proofErr w:type="spellStart"/>
+            <w:r>
+              <w:rPr>
+                <w:rFonts w:ascii="Meslo LG M" w:hAnsi="Meslo LG M"/>
+                <w:b w:val="0"/>
+                <w:bCs w:val="0"/>
+                <w:i w:val="0"/>
+                <w:iCs w:val="0"/>
+                <w:color w:val="404040" w:themeColor="accent6" w:themeTint="BF" w:themeShade="FF"/>
+                <w:sz w:val="24"/>
+                <w:szCs w:val="24"/>
+              </w:rPr>
+              <w:t>activities.</w:t>
+            </w:r>
+            <w:r>
+              <w:rPr>
+                <w:rFonts w:ascii="Meslo LG M" w:hAnsi="Meslo LG M"/>
+                <w:b w:val="0"/>
+                <w:bCs w:val="0"/>
+                <w:i w:val="0"/>
+                <w:iCs w:val="0"/>
+                <w:color w:val="404040" w:themeColor="accent6" w:themeTint="BF" w:themeShade="FF"/>
+                <w:sz w:val="24"/>
+                <w:szCs w:val="24"/>
+              </w:rPr>
+              <w:t>differentiators</w:t>
+            </w:r>
+            <w:proofErr w:type="spellEnd"/>
+            <w:r>
+              <w:rPr>
+                <w:rFonts w:ascii="Meslo LG M" w:hAnsi="Meslo LG M"/>
+                <w:b w:val="0"/>
+                <w:bCs w:val="0"/>
+                <w:i w:val="0"/>
+                <w:iCs w:val="0"/>
+                <w:color w:val="404040" w:themeColor="accent6" w:themeTint="BF" w:themeShade="FF"/>
+                <w:sz w:val="24"/>
+                <w:szCs w:val="24"/>
+              </w:rPr>
+              <w:t>.data</w:t>
+            </w:r>
+            <w:r>
+              <w:rPr>
+                <w:rFonts w:ascii="Meslo LG M" w:hAnsi="Meslo LG M"/>
+              </w:rPr>
+              <w:t>}</w:t>
             </w:r>
           </w:p>
         </w:tc>
@@ -252,15 +393,15 @@
             <w:tcW w:w="1995" w:type="dxa"/>
             <w:vMerge w:val="restart"/>
             <w:tcBorders>
-              <w:top w:val="single" w:sz="2" w:space="0" w:color="000000"/>
-              <w:left w:val="single" w:sz="2" w:space="0" w:color="000000"/>
+              <w:top w:val="single" w:color="000000" w:themeColor="accent6" w:sz="2" w:space="0"/>
+              <w:left w:val="single" w:color="000000" w:themeColor="accent6" w:sz="2" w:space="0"/>
             </w:tcBorders>
-            <w:shd w:fill="auto" w:val="clear"/>
+            <w:shd w:val="clear" w:color="auto" w:fill="auto"/>
             <w:tcMar>
               <w:left w:w="54" w:type="dxa"/>
             </w:tcMar>
           </w:tcPr>
-          <w:p>
+          <w:p wp14:noSpellErr="1" wp14:textId="7BF394A7">
             <w:pPr>
               <w:pStyle w:val="TableContents"/>
               <w:rPr>
@@ -272,6 +413,112 @@
                 <w:rFonts w:ascii="Meslo LG M" w:hAnsi="Meslo LG M"/>
               </w:rPr>
               <w:t>Value Proposition</w:t>
+            </w:r>
+          </w:p>
+          <w:p wp14:noSpellErr="1" wp14:textId="782C057F">
+            <w:pPr>
+              <w:pStyle w:val="TableContents"/>
+              <w:rPr>
+                <w:rFonts w:ascii="Meslo LG M" w:hAnsi="Meslo LG M"/>
+              </w:rPr>
+            </w:pPr>
+          </w:p>
+          <w:p wp14:noSpellErr="1" wp14:textId="3B2C77BD">
+            <w:pPr>
+              <w:pStyle w:val="TableContents"/>
+              <w:rPr>
+                <w:rFonts w:ascii="Meslo LG M" w:hAnsi="Meslo LG M"/>
+              </w:rPr>
+            </w:pPr>
+          </w:p>
+          <w:p wp14:textId="49C1A6AF">
+            <w:pPr>
+              <w:pStyle w:val="TableContents"/>
+              <w:spacing w:line="360" w:lineRule="auto"/>
+              <w:rPr>
+                <w:rFonts w:ascii="Meslo LG M" w:hAnsi="Meslo LG M"/>
+              </w:rPr>
+            </w:pPr>
+            <w:r>
+              <w:rPr>
+                <w:rFonts w:ascii="Meslo LG M" w:hAnsi="Meslo LG M"/>
+              </w:rPr>
+              <w:t>{</w:t>
+            </w:r>
+            <w:proofErr w:type="spellStart"/>
+            <w:r>
+              <w:rPr>
+                <w:rFonts w:ascii="Meslo LG M" w:hAnsi="Meslo LG M"/>
+                <w:b w:val="0"/>
+                <w:bCs w:val="0"/>
+                <w:i w:val="0"/>
+                <w:iCs w:val="0"/>
+                <w:color w:val="404040" w:themeColor="accent6" w:themeTint="BF" w:themeShade="FF"/>
+                <w:sz w:val="24"/>
+                <w:szCs w:val="24"/>
+              </w:rPr>
+              <w:t>subDeliverablesArray</w:t>
+            </w:r>
+            <w:proofErr w:type="spellEnd"/>
+            <w:r>
+              <w:rPr>
+                <w:rFonts w:ascii="Meslo LG M" w:hAnsi="Meslo LG M"/>
+                <w:b w:val="0"/>
+                <w:bCs w:val="0"/>
+                <w:i w:val="0"/>
+                <w:iCs w:val="0"/>
+                <w:color w:val="404040" w:themeColor="accent6" w:themeTint="BF" w:themeShade="FF"/>
+                <w:sz w:val="24"/>
+                <w:szCs w:val="24"/>
+              </w:rPr>
+              <w:t>[0].</w:t>
+            </w:r>
+            <w:proofErr w:type="spellStart"/>
+            <w:r>
+              <w:rPr>
+                <w:rFonts w:ascii="Meslo LG M" w:hAnsi="Meslo LG M"/>
+                <w:b w:val="0"/>
+                <w:bCs w:val="0"/>
+                <w:i w:val="0"/>
+                <w:iCs w:val="0"/>
+                <w:color w:val="404040" w:themeColor="accent6" w:themeTint="BF" w:themeShade="FF"/>
+                <w:sz w:val="24"/>
+                <w:szCs w:val="24"/>
+              </w:rPr>
+              <w:t>activities.</w:t>
+            </w:r>
+            <w:r>
+              <w:rPr>
+                <w:rFonts w:ascii="Meslo LG M" w:hAnsi="Meslo LG M"/>
+                <w:b w:val="0"/>
+                <w:bCs w:val="0"/>
+                <w:i w:val="0"/>
+                <w:iCs w:val="0"/>
+                <w:color w:val="404040" w:themeColor="accent6" w:themeTint="BF" w:themeShade="FF"/>
+                <w:sz w:val="24"/>
+                <w:szCs w:val="24"/>
+              </w:rPr>
+              <w:t>valueproposition</w:t>
+            </w:r>
+            <w:proofErr w:type="spellEnd"/>
+            <w:r>
+              <w:rPr>
+                <w:rFonts w:ascii="Meslo LG M" w:hAnsi="Meslo LG M"/>
+                <w:b w:val="0"/>
+                <w:bCs w:val="0"/>
+                <w:i w:val="0"/>
+                <w:iCs w:val="0"/>
+                <w:color w:val="404040" w:themeColor="accent6" w:themeTint="BF" w:themeShade="FF"/>
+                <w:sz w:val="24"/>
+                <w:szCs w:val="24"/>
+              </w:rPr>
+              <w:t>.data</w:t>
+            </w:r>
+            <w:r>
+              <w:rPr>
+                <w:rFonts w:ascii="Meslo LG M" w:hAnsi="Meslo LG M"/>
+              </w:rPr>
+              <w:t>}</w:t>
             </w:r>
           </w:p>
         </w:tc>
@@ -279,17 +526,17 @@
           <w:tcPr>
             <w:tcW w:w="1994" w:type="dxa"/>
             <w:tcBorders>
-              <w:top w:val="single" w:sz="2" w:space="0" w:color="000000"/>
-              <w:left w:val="single" w:sz="2" w:space="0" w:color="000000"/>
-              <w:bottom w:val="single" w:sz="2" w:space="0" w:color="000000"/>
-              <w:insideH w:val="single" w:sz="2" w:space="0" w:color="000000"/>
+              <w:top w:val="single" w:color="000000" w:themeColor="accent6" w:sz="2" w:space="0"/>
+              <w:left w:val="single" w:color="000000" w:themeColor="accent6" w:sz="2" w:space="0"/>
+              <w:bottom w:val="single" w:color="000000" w:themeColor="accent6" w:sz="2" w:space="0"/>
+              <w:insideH w:val="single" w:color="000000" w:sz="2" w:space="0"/>
             </w:tcBorders>
-            <w:shd w:fill="auto" w:val="clear"/>
+            <w:shd w:val="clear" w:color="auto" w:fill="auto"/>
             <w:tcMar>
               <w:left w:w="54" w:type="dxa"/>
             </w:tcMar>
           </w:tcPr>
-          <w:p>
+          <w:p wp14:noSpellErr="1" wp14:textId="63B13569">
             <w:pPr>
               <w:pStyle w:val="TableContents"/>
               <w:rPr>
@@ -301,6 +548,112 @@
                 <w:rFonts w:ascii="Meslo LG M" w:hAnsi="Meslo LG M"/>
               </w:rPr>
               <w:t>Customer Relationships</w:t>
+            </w:r>
+          </w:p>
+          <w:p wp14:noSpellErr="1" wp14:textId="4303938A">
+            <w:pPr>
+              <w:pStyle w:val="TableContents"/>
+              <w:rPr>
+                <w:rFonts w:ascii="Meslo LG M" w:hAnsi="Meslo LG M"/>
+              </w:rPr>
+            </w:pPr>
+          </w:p>
+          <w:p wp14:noSpellErr="1" wp14:textId="296F9AEC">
+            <w:pPr>
+              <w:pStyle w:val="TableContents"/>
+              <w:rPr>
+                <w:rFonts w:ascii="Meslo LG M" w:hAnsi="Meslo LG M"/>
+              </w:rPr>
+            </w:pPr>
+          </w:p>
+          <w:p wp14:textId="71979D54">
+            <w:pPr>
+              <w:pStyle w:val="TableContents"/>
+              <w:spacing w:line="360" w:lineRule="auto"/>
+              <w:rPr>
+                <w:rFonts w:ascii="Meslo LG M" w:hAnsi="Meslo LG M"/>
+              </w:rPr>
+            </w:pPr>
+            <w:r>
+              <w:rPr>
+                <w:rFonts w:ascii="Meslo LG M" w:hAnsi="Meslo LG M"/>
+              </w:rPr>
+              <w:t>{</w:t>
+            </w:r>
+            <w:proofErr w:type="spellStart"/>
+            <w:r>
+              <w:rPr>
+                <w:rFonts w:ascii="Meslo LG M" w:hAnsi="Meslo LG M"/>
+                <w:b w:val="0"/>
+                <w:bCs w:val="0"/>
+                <w:i w:val="0"/>
+                <w:iCs w:val="0"/>
+                <w:color w:val="404040" w:themeColor="accent6" w:themeTint="BF" w:themeShade="FF"/>
+                <w:sz w:val="24"/>
+                <w:szCs w:val="24"/>
+              </w:rPr>
+              <w:t>subDeliverablesArray</w:t>
+            </w:r>
+            <w:proofErr w:type="spellEnd"/>
+            <w:r>
+              <w:rPr>
+                <w:rFonts w:ascii="Meslo LG M" w:hAnsi="Meslo LG M"/>
+                <w:b w:val="0"/>
+                <w:bCs w:val="0"/>
+                <w:i w:val="0"/>
+                <w:iCs w:val="0"/>
+                <w:color w:val="404040" w:themeColor="accent6" w:themeTint="BF" w:themeShade="FF"/>
+                <w:sz w:val="24"/>
+                <w:szCs w:val="24"/>
+              </w:rPr>
+              <w:t>[0].</w:t>
+            </w:r>
+            <w:proofErr w:type="spellStart"/>
+            <w:r>
+              <w:rPr>
+                <w:rFonts w:ascii="Meslo LG M" w:hAnsi="Meslo LG M"/>
+                <w:b w:val="0"/>
+                <w:bCs w:val="0"/>
+                <w:i w:val="0"/>
+                <w:iCs w:val="0"/>
+                <w:color w:val="404040" w:themeColor="accent6" w:themeTint="BF" w:themeShade="FF"/>
+                <w:sz w:val="24"/>
+                <w:szCs w:val="24"/>
+              </w:rPr>
+              <w:t>activities.</w:t>
+            </w:r>
+            <w:r>
+              <w:rPr>
+                <w:rFonts w:ascii="Meslo LG M" w:hAnsi="Meslo LG M"/>
+                <w:b w:val="0"/>
+                <w:bCs w:val="0"/>
+                <w:i w:val="0"/>
+                <w:iCs w:val="0"/>
+                <w:color w:val="404040" w:themeColor="accent6" w:themeTint="BF" w:themeShade="FF"/>
+                <w:sz w:val="24"/>
+                <w:szCs w:val="24"/>
+              </w:rPr>
+              <w:t>customerrelationships</w:t>
+            </w:r>
+            <w:proofErr w:type="spellEnd"/>
+            <w:r>
+              <w:rPr>
+                <w:rFonts w:ascii="Meslo LG M" w:hAnsi="Meslo LG M"/>
+                <w:b w:val="0"/>
+                <w:bCs w:val="0"/>
+                <w:i w:val="0"/>
+                <w:iCs w:val="0"/>
+                <w:color w:val="404040" w:themeColor="accent6" w:themeTint="BF" w:themeShade="FF"/>
+                <w:sz w:val="24"/>
+                <w:szCs w:val="24"/>
+              </w:rPr>
+              <w:t>.data</w:t>
+            </w:r>
+            <w:r>
+              <w:rPr>
+                <w:rFonts w:ascii="Meslo LG M" w:hAnsi="Meslo LG M"/>
+              </w:rPr>
+              <w:t>}</w:t>
             </w:r>
           </w:p>
         </w:tc>
@@ -309,17 +662,17 @@
             <w:tcW w:w="1995" w:type="dxa"/>
             <w:vMerge w:val="restart"/>
             <w:tcBorders>
-              <w:top w:val="single" w:sz="2" w:space="0" w:color="000000"/>
-              <w:left w:val="single" w:sz="2" w:space="0" w:color="000000"/>
-              <w:right w:val="single" w:sz="2" w:space="0" w:color="000000"/>
-              <w:insideV w:val="single" w:sz="2" w:space="0" w:color="000000"/>
+              <w:top w:val="single" w:color="000000" w:themeColor="accent6" w:sz="2" w:space="0"/>
+              <w:left w:val="single" w:color="000000" w:themeColor="accent6" w:sz="2" w:space="0"/>
+              <w:right w:val="single" w:color="000000" w:themeColor="accent6" w:sz="2" w:space="0"/>
+              <w:insideV w:val="single" w:color="000000" w:sz="2" w:space="0"/>
             </w:tcBorders>
-            <w:shd w:fill="auto" w:val="clear"/>
+            <w:shd w:val="clear" w:color="auto" w:fill="auto"/>
             <w:tcMar>
               <w:left w:w="54" w:type="dxa"/>
             </w:tcMar>
           </w:tcPr>
-          <w:p>
+          <w:p wp14:noSpellErr="1" wp14:textId="60ABC601">
             <w:pPr>
               <w:pStyle w:val="TableContents"/>
               <w:rPr>
@@ -331,11 +684,117 @@
                 <w:rFonts w:ascii="Meslo LG M" w:hAnsi="Meslo LG M"/>
               </w:rPr>
               <w:t>Target Customers</w:t>
+            </w:r>
+          </w:p>
+          <w:p wp14:noSpellErr="1" wp14:textId="7608E513">
+            <w:pPr>
+              <w:pStyle w:val="TableContents"/>
+              <w:rPr>
+                <w:rFonts w:ascii="Meslo LG M" w:hAnsi="Meslo LG M"/>
+              </w:rPr>
+            </w:pPr>
+          </w:p>
+          <w:p wp14:noSpellErr="1" wp14:textId="73E09D4C">
+            <w:pPr>
+              <w:pStyle w:val="TableContents"/>
+              <w:rPr>
+                <w:rFonts w:ascii="Meslo LG M" w:hAnsi="Meslo LG M"/>
+              </w:rPr>
+            </w:pPr>
+          </w:p>
+          <w:p wp14:textId="683A1239">
+            <w:pPr>
+              <w:pStyle w:val="TableContents"/>
+              <w:spacing w:line="360" w:lineRule="auto"/>
+              <w:rPr>
+                <w:rFonts w:ascii="Meslo LG M" w:hAnsi="Meslo LG M"/>
+              </w:rPr>
+            </w:pPr>
+            <w:r>
+              <w:rPr>
+                <w:rFonts w:ascii="Meslo LG M" w:hAnsi="Meslo LG M"/>
+              </w:rPr>
+              <w:t>{</w:t>
+            </w:r>
+            <w:proofErr w:type="spellStart"/>
+            <w:r>
+              <w:rPr>
+                <w:rFonts w:ascii="Meslo LG M" w:hAnsi="Meslo LG M"/>
+                <w:b w:val="0"/>
+                <w:bCs w:val="0"/>
+                <w:i w:val="0"/>
+                <w:iCs w:val="0"/>
+                <w:color w:val="404040" w:themeColor="accent6" w:themeTint="BF" w:themeShade="FF"/>
+                <w:sz w:val="24"/>
+                <w:szCs w:val="24"/>
+              </w:rPr>
+              <w:t>subDeliverablesArray</w:t>
+            </w:r>
+            <w:proofErr w:type="spellEnd"/>
+            <w:r>
+              <w:rPr>
+                <w:rFonts w:ascii="Meslo LG M" w:hAnsi="Meslo LG M"/>
+                <w:b w:val="0"/>
+                <w:bCs w:val="0"/>
+                <w:i w:val="0"/>
+                <w:iCs w:val="0"/>
+                <w:color w:val="404040" w:themeColor="accent6" w:themeTint="BF" w:themeShade="FF"/>
+                <w:sz w:val="24"/>
+                <w:szCs w:val="24"/>
+              </w:rPr>
+              <w:t>[0].</w:t>
+            </w:r>
+            <w:proofErr w:type="spellStart"/>
+            <w:r>
+              <w:rPr>
+                <w:rFonts w:ascii="Meslo LG M" w:hAnsi="Meslo LG M"/>
+                <w:b w:val="0"/>
+                <w:bCs w:val="0"/>
+                <w:i w:val="0"/>
+                <w:iCs w:val="0"/>
+                <w:color w:val="404040" w:themeColor="accent6" w:themeTint="BF" w:themeShade="FF"/>
+                <w:sz w:val="24"/>
+                <w:szCs w:val="24"/>
+              </w:rPr>
+              <w:t>activities.</w:t>
+            </w:r>
+            <w:r>
+              <w:rPr>
+                <w:rFonts w:ascii="Meslo LG M" w:hAnsi="Meslo LG M"/>
+                <w:b w:val="0"/>
+                <w:bCs w:val="0"/>
+                <w:i w:val="0"/>
+                <w:iCs w:val="0"/>
+                <w:color w:val="404040" w:themeColor="accent6" w:themeTint="BF" w:themeShade="FF"/>
+                <w:sz w:val="24"/>
+                <w:szCs w:val="24"/>
+              </w:rPr>
+              <w:t>customersegments</w:t>
+            </w:r>
+            <w:r>
+              <w:rPr>
+                <w:rFonts w:ascii="Meslo LG M" w:hAnsi="Meslo LG M"/>
+                <w:b w:val="0"/>
+                <w:bCs w:val="0"/>
+                <w:i w:val="0"/>
+                <w:iCs w:val="0"/>
+                <w:color w:val="404040" w:themeColor="accent6" w:themeTint="BF" w:themeShade="FF"/>
+                <w:sz w:val="24"/>
+                <w:szCs w:val="24"/>
+              </w:rPr>
+              <w:t>.data</w:t>
+            </w:r>
+            <w:proofErr w:type="spellEnd"/>
+            <w:r>
+              <w:rPr>
+                <w:rFonts w:ascii="Meslo LG M" w:hAnsi="Meslo LG M"/>
+              </w:rPr>
+              <w:t>}</w:t>
             </w:r>
           </w:p>
         </w:tc>
       </w:tr>
-      <w:tr>
+      <w:tr xmlns:wp14="http://schemas.microsoft.com/office/word/2010/wordml" wp14:textId="77777777">
         <w:trPr>
           <w:trHeight w:val="3600" w:hRule="atLeast"/>
         </w:trPr>
@@ -344,14 +803,14 @@
             <w:tcW w:w="1994" w:type="dxa"/>
             <w:vMerge w:val="continue"/>
             <w:tcBorders>
-              <w:left w:val="single" w:sz="2" w:space="0" w:color="000000"/>
+              <w:left w:val="single" w:color="000000" w:sz="2" w:space="0"/>
             </w:tcBorders>
-            <w:shd w:fill="auto" w:val="clear"/>
+            <w:shd w:val="clear" w:fill="auto"/>
             <w:tcMar>
               <w:left w:w="54" w:type="dxa"/>
             </w:tcMar>
           </w:tcPr>
-          <w:p>
+          <w:p wp14:textId="77777777">
             <w:pPr>
               <w:pStyle w:val="TableContents"/>
               <w:rPr>
@@ -369,14 +828,14 @@
           <w:tcPr>
             <w:tcW w:w="1994" w:type="dxa"/>
             <w:tcBorders>
-              <w:left w:val="single" w:sz="2" w:space="0" w:color="000000"/>
+              <w:left w:val="single" w:color="000000" w:themeColor="accent6" w:sz="2" w:space="0"/>
             </w:tcBorders>
-            <w:shd w:fill="auto" w:val="clear"/>
+            <w:shd w:val="clear" w:color="auto" w:fill="auto"/>
             <w:tcMar>
               <w:left w:w="54" w:type="dxa"/>
             </w:tcMar>
           </w:tcPr>
-          <w:p>
+          <w:p wp14:noSpellErr="1" wp14:textId="7C449F16">
             <w:pPr>
               <w:pStyle w:val="TableContents"/>
               <w:rPr>
@@ -388,6 +847,112 @@
                 <w:rFonts w:ascii="Meslo LG M" w:hAnsi="Meslo LG M"/>
               </w:rPr>
               <w:t>Assets</w:t>
+            </w:r>
+          </w:p>
+          <w:p wp14:noSpellErr="1" wp14:textId="28EC4D44">
+            <w:pPr>
+              <w:pStyle w:val="TableContents"/>
+              <w:rPr>
+                <w:rFonts w:ascii="Meslo LG M" w:hAnsi="Meslo LG M"/>
+              </w:rPr>
+            </w:pPr>
+          </w:p>
+          <w:p wp14:noSpellErr="1" wp14:textId="2DAB5043">
+            <w:pPr>
+              <w:pStyle w:val="TableContents"/>
+              <w:rPr>
+                <w:rFonts w:ascii="Meslo LG M" w:hAnsi="Meslo LG M"/>
+              </w:rPr>
+            </w:pPr>
+          </w:p>
+          <w:p wp14:textId="79ED9715">
+            <w:pPr>
+              <w:pStyle w:val="TableContents"/>
+              <w:spacing w:line="360" w:lineRule="auto"/>
+              <w:rPr>
+                <w:rFonts w:ascii="Meslo LG M" w:hAnsi="Meslo LG M"/>
+              </w:rPr>
+            </w:pPr>
+            <w:r>
+              <w:rPr>
+                <w:rFonts w:ascii="Meslo LG M" w:hAnsi="Meslo LG M"/>
+              </w:rPr>
+              <w:t>{</w:t>
+            </w:r>
+            <w:proofErr w:type="spellStart"/>
+            <w:r>
+              <w:rPr>
+                <w:rFonts w:ascii="Meslo LG M" w:hAnsi="Meslo LG M"/>
+                <w:b w:val="0"/>
+                <w:bCs w:val="0"/>
+                <w:i w:val="0"/>
+                <w:iCs w:val="0"/>
+                <w:color w:val="404040" w:themeColor="accent6" w:themeTint="BF" w:themeShade="FF"/>
+                <w:sz w:val="24"/>
+                <w:szCs w:val="24"/>
+              </w:rPr>
+              <w:t>subDeliverablesArray</w:t>
+            </w:r>
+            <w:proofErr w:type="spellEnd"/>
+            <w:r>
+              <w:rPr>
+                <w:rFonts w:ascii="Meslo LG M" w:hAnsi="Meslo LG M"/>
+                <w:b w:val="0"/>
+                <w:bCs w:val="0"/>
+                <w:i w:val="0"/>
+                <w:iCs w:val="0"/>
+                <w:color w:val="404040" w:themeColor="accent6" w:themeTint="BF" w:themeShade="FF"/>
+                <w:sz w:val="24"/>
+                <w:szCs w:val="24"/>
+              </w:rPr>
+              <w:t>[0].</w:t>
+            </w:r>
+            <w:proofErr w:type="spellStart"/>
+            <w:r>
+              <w:rPr>
+                <w:rFonts w:ascii="Meslo LG M" w:hAnsi="Meslo LG M"/>
+                <w:b w:val="0"/>
+                <w:bCs w:val="0"/>
+                <w:i w:val="0"/>
+                <w:iCs w:val="0"/>
+                <w:color w:val="404040" w:themeColor="accent6" w:themeTint="BF" w:themeShade="FF"/>
+                <w:sz w:val="24"/>
+                <w:szCs w:val="24"/>
+              </w:rPr>
+              <w:t>activities.</w:t>
+            </w:r>
+            <w:r>
+              <w:rPr>
+                <w:rFonts w:ascii="Meslo LG M" w:hAnsi="Meslo LG M"/>
+                <w:b w:val="0"/>
+                <w:bCs w:val="0"/>
+                <w:i w:val="0"/>
+                <w:iCs w:val="0"/>
+                <w:color w:val="404040" w:themeColor="accent6" w:themeTint="BF" w:themeShade="FF"/>
+                <w:sz w:val="24"/>
+                <w:szCs w:val="24"/>
+              </w:rPr>
+              <w:t>assets</w:t>
+            </w:r>
+            <w:r>
+              <w:rPr>
+                <w:rFonts w:ascii="Meslo LG M" w:hAnsi="Meslo LG M"/>
+                <w:b w:val="0"/>
+                <w:bCs w:val="0"/>
+                <w:i w:val="0"/>
+                <w:iCs w:val="0"/>
+                <w:color w:val="404040" w:themeColor="accent6" w:themeTint="BF" w:themeShade="FF"/>
+                <w:sz w:val="24"/>
+                <w:szCs w:val="24"/>
+              </w:rPr>
+              <w:t>.data</w:t>
+            </w:r>
+            <w:proofErr w:type="spellEnd"/>
+            <w:r>
+              <w:rPr>
+                <w:rFonts w:ascii="Meslo LG M" w:hAnsi="Meslo LG M"/>
+              </w:rPr>
+              <w:t>}</w:t>
             </w:r>
           </w:p>
         </w:tc>
@@ -396,14 +961,14 @@
             <w:tcW w:w="1995" w:type="dxa"/>
             <w:vMerge w:val="continue"/>
             <w:tcBorders>
-              <w:left w:val="single" w:sz="2" w:space="0" w:color="000000"/>
+              <w:left w:val="single" w:color="000000" w:sz="2" w:space="0"/>
             </w:tcBorders>
-            <w:shd w:fill="auto" w:val="clear"/>
+            <w:shd w:val="clear" w:fill="auto"/>
             <w:tcMar>
               <w:left w:w="54" w:type="dxa"/>
             </w:tcMar>
           </w:tcPr>
-          <w:p>
+          <w:p wp14:textId="77777777">
             <w:pPr>
               <w:pStyle w:val="TableContents"/>
               <w:rPr>
@@ -421,14 +986,14 @@
           <w:tcPr>
             <w:tcW w:w="1994" w:type="dxa"/>
             <w:tcBorders>
-              <w:left w:val="single" w:sz="2" w:space="0" w:color="000000"/>
+              <w:left w:val="single" w:color="000000" w:themeColor="accent6" w:sz="2" w:space="0"/>
             </w:tcBorders>
-            <w:shd w:fill="auto" w:val="clear"/>
+            <w:shd w:val="clear" w:color="auto" w:fill="auto"/>
             <w:tcMar>
               <w:left w:w="54" w:type="dxa"/>
             </w:tcMar>
           </w:tcPr>
-          <w:p>
+          <w:p wp14:noSpellErr="1" wp14:textId="726119BE">
             <w:pPr>
               <w:pStyle w:val="TableContents"/>
               <w:rPr>
@@ -440,6 +1005,125 @@
                 <w:rFonts w:ascii="Meslo LG M" w:hAnsi="Meslo LG M"/>
               </w:rPr>
               <w:t>Distribution Channels</w:t>
+            </w:r>
+          </w:p>
+          <w:p wp14:noSpellErr="1" wp14:textId="31ABADBA">
+            <w:pPr>
+              <w:pStyle w:val="TableContents"/>
+              <w:rPr>
+                <w:rFonts w:ascii="Meslo LG M" w:hAnsi="Meslo LG M"/>
+              </w:rPr>
+            </w:pPr>
+          </w:p>
+          <w:p wp14:noSpellErr="1" wp14:textId="626FD91E">
+            <w:pPr>
+              <w:pStyle w:val="TableContents"/>
+              <w:rPr>
+                <w:rFonts w:ascii="Meslo LG M" w:hAnsi="Meslo LG M"/>
+              </w:rPr>
+            </w:pPr>
+          </w:p>
+          <w:p wp14:textId="37EC7FF0">
+            <w:pPr>
+              <w:pStyle w:val="TableContents"/>
+              <w:spacing w:line="360" w:lineRule="auto"/>
+              <w:rPr>
+                <w:rFonts w:ascii="Meslo LG M" w:hAnsi="Meslo LG M"/>
+              </w:rPr>
+            </w:pPr>
+            <w:r>
+              <w:rPr>
+                <w:rFonts w:ascii="Meslo LG M" w:hAnsi="Meslo LG M"/>
+              </w:rPr>
+              <w:t>{</w:t>
+            </w:r>
+            <w:proofErr w:type="spellStart"/>
+            <w:r>
+              <w:rPr>
+                <w:rFonts w:ascii="Meslo LG M" w:hAnsi="Meslo LG M"/>
+                <w:b w:val="0"/>
+                <w:bCs w:val="0"/>
+                <w:i w:val="0"/>
+                <w:iCs w:val="0"/>
+                <w:color w:val="404040" w:themeColor="accent6" w:themeTint="BF" w:themeShade="FF"/>
+                <w:sz w:val="24"/>
+                <w:szCs w:val="24"/>
+              </w:rPr>
+              <w:t>subDeliverablesArray</w:t>
+            </w:r>
+            <w:proofErr w:type="spellEnd"/>
+            <w:r>
+              <w:rPr>
+                <w:rFonts w:ascii="Meslo LG M" w:hAnsi="Meslo LG M"/>
+                <w:b w:val="0"/>
+                <w:bCs w:val="0"/>
+                <w:i w:val="0"/>
+                <w:iCs w:val="0"/>
+                <w:color w:val="404040" w:themeColor="accent6" w:themeTint="BF" w:themeShade="FF"/>
+                <w:sz w:val="24"/>
+                <w:szCs w:val="24"/>
+              </w:rPr>
+              <w:t>[0].</w:t>
+            </w:r>
+            <w:proofErr w:type="spellStart"/>
+            <w:r>
+              <w:rPr>
+                <w:rFonts w:ascii="Meslo LG M" w:hAnsi="Meslo LG M"/>
+                <w:b w:val="0"/>
+                <w:bCs w:val="0"/>
+                <w:i w:val="0"/>
+                <w:iCs w:val="0"/>
+                <w:color w:val="404040" w:themeColor="accent6" w:themeTint="BF" w:themeShade="FF"/>
+                <w:sz w:val="24"/>
+                <w:szCs w:val="24"/>
+              </w:rPr>
+              <w:t>activities.</w:t>
+            </w:r>
+            <w:r>
+              <w:rPr>
+                <w:rFonts w:ascii="Meslo LG M" w:hAnsi="Meslo LG M"/>
+                <w:b w:val="0"/>
+                <w:bCs w:val="0"/>
+                <w:i w:val="0"/>
+                <w:iCs w:val="0"/>
+                <w:color w:val="404040" w:themeColor="accent6" w:themeTint="BF" w:themeShade="FF"/>
+                <w:sz w:val="24"/>
+                <w:szCs w:val="24"/>
+              </w:rPr>
+              <w:t>di</w:t>
+            </w:r>
+            <w:r>
+              <w:rPr>
+                <w:rFonts w:ascii="Meslo LG M" w:hAnsi="Meslo LG M"/>
+                <w:b w:val="0"/>
+                <w:bCs w:val="0"/>
+                <w:i w:val="0"/>
+                <w:iCs w:val="0"/>
+                <w:color w:val="404040" w:themeColor="accent6" w:themeTint="BF" w:themeShade="FF"/>
+                <w:sz w:val="24"/>
+                <w:szCs w:val="24"/>
+              </w:rPr>
+              <w:t>stributionchannels</w:t>
+            </w:r>
+            <w:proofErr w:type="spellEnd"/>
+            <w:r>
+              <w:rPr>
+                <w:rFonts w:ascii="Meslo LG M" w:hAnsi="Meslo LG M"/>
+                <w:b w:val="0"/>
+                <w:bCs w:val="0"/>
+                <w:i w:val="0"/>
+                <w:iCs w:val="0"/>
+                <w:color w:val="404040" w:themeColor="accent6" w:themeTint="BF" w:themeShade="FF"/>
+                <w:sz w:val="24"/>
+                <w:szCs w:val="24"/>
+              </w:rPr>
+              <w:t>.data</w:t>
+            </w:r>
+            <w:r>
+              <w:rPr>
+                <w:rFonts w:ascii="Meslo LG M" w:hAnsi="Meslo LG M"/>
+              </w:rPr>
+              <w:t>}</w:t>
             </w:r>
           </w:p>
         </w:tc>
@@ -448,16 +1132,16 @@
             <w:tcW w:w="1995" w:type="dxa"/>
             <w:vMerge w:val="continue"/>
             <w:tcBorders>
-              <w:left w:val="single" w:sz="2" w:space="0" w:color="000000"/>
-              <w:right w:val="single" w:sz="2" w:space="0" w:color="000000"/>
-              <w:insideV w:val="single" w:sz="2" w:space="0" w:color="000000"/>
+              <w:left w:val="single" w:color="000000" w:sz="2" w:space="0"/>
+              <w:right w:val="single" w:color="000000" w:sz="2" w:space="0"/>
+              <w:insideV w:val="single" w:color="000000" w:sz="2" w:space="0"/>
             </w:tcBorders>
-            <w:shd w:fill="auto" w:val="clear"/>
+            <w:shd w:val="clear" w:fill="auto"/>
             <w:tcMar>
               <w:left w:w="54" w:type="dxa"/>
             </w:tcMar>
           </w:tcPr>
-          <w:p>
+          <w:p wp14:textId="77777777">
             <w:pPr>
               <w:pStyle w:val="TableContents"/>
               <w:rPr>
@@ -473,31 +1157,15 @@
         </w:tc>
       </w:tr>
     </w:tbl>
-    <w:p>
-      <w:pPr>
-        <w:pStyle w:val="Normal"/>
-        <w:spacing w:lineRule="exact" w:line="51"/>
-        <w:jc w:val="left"/>
-        <w:rPr>
-          <w:sz w:val="28"/>
-          <w:szCs w:val="28"/>
-        </w:rPr>
-      </w:pPr>
-      <w:r>
-        <w:rPr>
-          <w:rFonts w:ascii="Meslo LG M" w:hAnsi="Meslo LG M"/>
-        </w:rPr>
-      </w:r>
-    </w:p>
     <w:tbl>
       <w:tblPr>
         <w:tblW w:w="9972" w:type="dxa"/>
         <w:jc w:val="left"/>
         <w:tblInd w:w="0" w:type="dxa"/>
         <w:tblBorders>
-          <w:left w:val="single" w:sz="2" w:space="0" w:color="000000"/>
-          <w:bottom w:val="single" w:sz="2" w:space="0" w:color="000000"/>
-          <w:insideH w:val="single" w:sz="2" w:space="0" w:color="000000"/>
+          <w:left w:val="single" w:color="000000" w:sz="2" w:space="0"/>
+          <w:bottom w:val="single" w:color="000000" w:sz="2" w:space="0"/>
+          <w:insideH w:val="single" w:color="000000" w:sz="2" w:space="0"/>
         </w:tblBorders>
         <w:tblCellMar>
           <w:top w:w="58" w:type="dxa"/>
@@ -510,7 +1178,7 @@
         <w:gridCol w:w="4985"/>
         <w:gridCol w:w="4987"/>
       </w:tblGrid>
-      <w:tr>
+      <w:tr xmlns:wp14="http://schemas.microsoft.com/office/word/2010/wordml" wp14:textId="77777777">
         <w:trPr>
           <w:trHeight w:val="2160" w:hRule="atLeast"/>
         </w:trPr>
@@ -518,16 +1186,16 @@
           <w:tcPr>
             <w:tcW w:w="4985" w:type="dxa"/>
             <w:tcBorders>
-              <w:left w:val="single" w:sz="2" w:space="0" w:color="000000"/>
-              <w:bottom w:val="single" w:sz="2" w:space="0" w:color="000000"/>
-              <w:insideH w:val="single" w:sz="2" w:space="0" w:color="000000"/>
+              <w:left w:val="single" w:color="000000" w:themeColor="accent6" w:sz="2" w:space="0"/>
+              <w:bottom w:val="single" w:color="000000" w:themeColor="accent6" w:sz="2" w:space="0"/>
+              <w:insideH w:val="single" w:color="000000" w:sz="2" w:space="0"/>
             </w:tcBorders>
-            <w:shd w:fill="auto" w:val="clear"/>
+            <w:shd w:val="clear" w:color="auto" w:fill="auto"/>
             <w:tcMar>
               <w:left w:w="57" w:type="dxa"/>
             </w:tcMar>
           </w:tcPr>
-          <w:p>
+          <w:p wp14:noSpellErr="1" wp14:textId="317BBDAA">
             <w:pPr>
               <w:pStyle w:val="TableContents"/>
               <w:rPr>
@@ -539,6 +1207,104 @@
                 <w:rFonts w:ascii="Meslo LG M" w:hAnsi="Meslo LG M"/>
               </w:rPr>
               <w:t>Cost Structure</w:t>
+            </w:r>
+          </w:p>
+          <w:p wp14:noSpellErr="1" wp14:textId="5FFBD6C5">
+            <w:pPr>
+              <w:pStyle w:val="TableContents"/>
+              <w:rPr>
+                <w:rFonts w:ascii="Meslo LG M" w:hAnsi="Meslo LG M"/>
+              </w:rPr>
+            </w:pPr>
+          </w:p>
+          <w:p wp14:textId="43E1990F">
+            <w:pPr>
+              <w:pStyle w:val="TableContents"/>
+              <w:spacing w:line="360" w:lineRule="auto"/>
+              <w:rPr>
+                <w:rFonts w:ascii="Meslo LG M" w:hAnsi="Meslo LG M"/>
+              </w:rPr>
+            </w:pPr>
+            <w:r>
+              <w:rPr>
+                <w:rFonts w:ascii="Meslo LG M" w:hAnsi="Meslo LG M"/>
+              </w:rPr>
+              <w:t>{</w:t>
+            </w:r>
+            <w:proofErr w:type="spellStart"/>
+            <w:r>
+              <w:rPr>
+                <w:rFonts w:ascii="Meslo LG M" w:hAnsi="Meslo LG M"/>
+                <w:b w:val="0"/>
+                <w:bCs w:val="0"/>
+                <w:i w:val="0"/>
+                <w:iCs w:val="0"/>
+                <w:color w:val="404040" w:themeColor="accent6" w:themeTint="BF" w:themeShade="FF"/>
+                <w:sz w:val="24"/>
+                <w:szCs w:val="24"/>
+              </w:rPr>
+              <w:t>subDeliverablesArray</w:t>
+            </w:r>
+            <w:proofErr w:type="spellEnd"/>
+            <w:r>
+              <w:rPr>
+                <w:rFonts w:ascii="Meslo LG M" w:hAnsi="Meslo LG M"/>
+                <w:b w:val="0"/>
+                <w:bCs w:val="0"/>
+                <w:i w:val="0"/>
+                <w:iCs w:val="0"/>
+                <w:color w:val="404040" w:themeColor="accent6" w:themeTint="BF" w:themeShade="FF"/>
+                <w:sz w:val="24"/>
+                <w:szCs w:val="24"/>
+              </w:rPr>
+              <w:t>[0].</w:t>
+            </w:r>
+            <w:proofErr w:type="spellStart"/>
+            <w:r>
+              <w:rPr>
+                <w:rFonts w:ascii="Meslo LG M" w:hAnsi="Meslo LG M"/>
+                <w:b w:val="0"/>
+                <w:bCs w:val="0"/>
+                <w:i w:val="0"/>
+                <w:iCs w:val="0"/>
+                <w:color w:val="404040" w:themeColor="accent6" w:themeTint="BF" w:themeShade="FF"/>
+                <w:sz w:val="24"/>
+                <w:szCs w:val="24"/>
+              </w:rPr>
+              <w:t>activities.</w:t>
+            </w:r>
+            <w:r>
+              <w:rPr>
+                <w:rFonts w:ascii="Meslo LG M" w:hAnsi="Meslo LG M"/>
+                <w:b w:val="0"/>
+                <w:bCs w:val="0"/>
+                <w:i w:val="0"/>
+                <w:iCs w:val="0"/>
+                <w:color w:val="404040" w:themeColor="accent6" w:themeTint="BF" w:themeShade="FF"/>
+                <w:sz w:val="24"/>
+                <w:szCs w:val="24"/>
+              </w:rPr>
+              <w:t>coststructure</w:t>
+            </w:r>
+            <w:proofErr w:type="spellEnd"/>
+            <w:r>
+              <w:rPr>
+                <w:rFonts w:ascii="Meslo LG M" w:hAnsi="Meslo LG M"/>
+                <w:b w:val="0"/>
+                <w:bCs w:val="0"/>
+                <w:i w:val="0"/>
+                <w:iCs w:val="0"/>
+                <w:color w:val="404040" w:themeColor="accent6" w:themeTint="BF" w:themeShade="FF"/>
+                <w:sz w:val="24"/>
+                <w:szCs w:val="24"/>
+              </w:rPr>
+              <w:t>.data</w:t>
+            </w:r>
+            <w:r>
+              <w:rPr>
+                <w:rFonts w:ascii="Meslo LG M" w:hAnsi="Meslo LG M"/>
+              </w:rPr>
+              <w:t>}</w:t>
             </w:r>
           </w:p>
         </w:tc>
@@ -546,18 +1312,18 @@
           <w:tcPr>
             <w:tcW w:w="4987" w:type="dxa"/>
             <w:tcBorders>
-              <w:left w:val="single" w:sz="2" w:space="0" w:color="000000"/>
-              <w:bottom w:val="single" w:sz="2" w:space="0" w:color="000000"/>
-              <w:right w:val="single" w:sz="2" w:space="0" w:color="000000"/>
-              <w:insideH w:val="single" w:sz="2" w:space="0" w:color="000000"/>
-              <w:insideV w:val="single" w:sz="2" w:space="0" w:color="000000"/>
+              <w:left w:val="single" w:color="000000" w:themeColor="accent6" w:sz="2" w:space="0"/>
+              <w:bottom w:val="single" w:color="000000" w:themeColor="accent6" w:sz="2" w:space="0"/>
+              <w:right w:val="single" w:color="000000" w:themeColor="accent6" w:sz="2" w:space="0"/>
+              <w:insideH w:val="single" w:color="000000" w:sz="2" w:space="0"/>
+              <w:insideV w:val="single" w:color="000000" w:sz="2" w:space="0"/>
             </w:tcBorders>
-            <w:shd w:fill="auto" w:val="clear"/>
+            <w:shd w:val="clear" w:color="auto" w:fill="auto"/>
             <w:tcMar>
               <w:left w:w="57" w:type="dxa"/>
             </w:tcMar>
           </w:tcPr>
-          <w:p>
+          <w:p wp14:noSpellErr="1" wp14:textId="63676837">
             <w:pPr>
               <w:pStyle w:val="TableContents"/>
               <w:rPr>
@@ -569,12 +1335,110 @@
                 <w:rFonts w:ascii="Meslo LG M" w:hAnsi="Meslo LG M"/>
               </w:rPr>
               <w:t>Revenue Streams</w:t>
+            </w:r>
+          </w:p>
+          <w:p wp14:noSpellErr="1" wp14:textId="51C03EB1">
+            <w:pPr>
+              <w:pStyle w:val="TableContents"/>
+              <w:rPr>
+                <w:rFonts w:ascii="Meslo LG M" w:hAnsi="Meslo LG M"/>
+              </w:rPr>
+            </w:pPr>
+          </w:p>
+          <w:p wp14:textId="60219B55">
+            <w:pPr>
+              <w:pStyle w:val="TableContents"/>
+              <w:spacing w:line="360" w:lineRule="auto"/>
+              <w:rPr>
+                <w:rFonts w:ascii="Meslo LG M" w:hAnsi="Meslo LG M"/>
+              </w:rPr>
+            </w:pPr>
+            <w:r>
+              <w:rPr>
+                <w:rFonts w:ascii="Meslo LG M" w:hAnsi="Meslo LG M"/>
+              </w:rPr>
+              <w:t>{</w:t>
+            </w:r>
+            <w:proofErr w:type="spellStart"/>
+            <w:r>
+              <w:rPr>
+                <w:rFonts w:ascii="Meslo LG M" w:hAnsi="Meslo LG M"/>
+                <w:b w:val="0"/>
+                <w:bCs w:val="0"/>
+                <w:i w:val="0"/>
+                <w:iCs w:val="0"/>
+                <w:color w:val="404040" w:themeColor="accent6" w:themeTint="BF" w:themeShade="FF"/>
+                <w:sz w:val="24"/>
+                <w:szCs w:val="24"/>
+              </w:rPr>
+              <w:t>subDeliverablesArray</w:t>
+            </w:r>
+            <w:proofErr w:type="spellEnd"/>
+            <w:r>
+              <w:rPr>
+                <w:rFonts w:ascii="Meslo LG M" w:hAnsi="Meslo LG M"/>
+                <w:b w:val="0"/>
+                <w:bCs w:val="0"/>
+                <w:i w:val="0"/>
+                <w:iCs w:val="0"/>
+                <w:color w:val="404040" w:themeColor="accent6" w:themeTint="BF" w:themeShade="FF"/>
+                <w:sz w:val="24"/>
+                <w:szCs w:val="24"/>
+              </w:rPr>
+              <w:t>[0].</w:t>
+            </w:r>
+            <w:proofErr w:type="spellStart"/>
+            <w:r>
+              <w:rPr>
+                <w:rFonts w:ascii="Meslo LG M" w:hAnsi="Meslo LG M"/>
+                <w:b w:val="0"/>
+                <w:bCs w:val="0"/>
+                <w:i w:val="0"/>
+                <w:iCs w:val="0"/>
+                <w:color w:val="404040" w:themeColor="accent6" w:themeTint="BF" w:themeShade="FF"/>
+                <w:sz w:val="24"/>
+                <w:szCs w:val="24"/>
+              </w:rPr>
+              <w:t>activities.</w:t>
+            </w:r>
+            <w:r>
+              <w:rPr>
+                <w:rFonts w:ascii="Meslo LG M" w:hAnsi="Meslo LG M"/>
+                <w:b w:val="0"/>
+                <w:bCs w:val="0"/>
+                <w:i w:val="0"/>
+                <w:iCs w:val="0"/>
+                <w:color w:val="404040" w:themeColor="accent6" w:themeTint="BF" w:themeShade="FF"/>
+                <w:sz w:val="24"/>
+                <w:szCs w:val="24"/>
+              </w:rPr>
+              <w:t>revenuestreams</w:t>
+            </w:r>
+            <w:proofErr w:type="spellEnd"/>
+            <w:r>
+              <w:rPr>
+                <w:rFonts w:ascii="Meslo LG M" w:hAnsi="Meslo LG M"/>
+                <w:b w:val="0"/>
+                <w:bCs w:val="0"/>
+                <w:i w:val="0"/>
+                <w:iCs w:val="0"/>
+                <w:color w:val="404040" w:themeColor="accent6" w:themeTint="BF" w:themeShade="FF"/>
+                <w:sz w:val="24"/>
+                <w:szCs w:val="24"/>
+              </w:rPr>
+              <w:t>.data</w:t>
+            </w:r>
+            <w:r>
+              <w:rPr>
+                <w:rFonts w:ascii="Meslo LG M" w:hAnsi="Meslo LG M"/>
+              </w:rPr>
+              <w:t>}</w:t>
             </w:r>
           </w:p>
         </w:tc>
       </w:tr>
     </w:tbl>
-    <w:p>
+    <w:p xmlns:wp14="http://schemas.microsoft.com/office/word/2010/wordml" wp14:textId="77777777">
       <w:pPr>
         <w:pStyle w:val="Normal"/>
         <w:jc w:val="center"/>
@@ -592,7 +1456,7 @@
         </w:rPr>
       </w:r>
     </w:p>
-    <w:p>
+    <w:p xmlns:wp14="http://schemas.microsoft.com/office/word/2010/wordml" wp14:textId="77777777">
       <w:pPr>
         <w:pStyle w:val="PreformattedText"/>
         <w:jc w:val="left"/>
@@ -602,7 +1466,7 @@
           <w:szCs w:val="40"/>
         </w:rPr>
       </w:pPr>
-      <w:bookmarkStart w:id="0" w:name="__DdeLink__121_2685514240"/>
+      <w:bookmarkStart w:name="__DdeLink__121_2685514240" w:id="0"/>
       <w:r>
         <w:rPr>
           <w:rFonts w:ascii="Meslo LG M" w:hAnsi="Meslo LG M"/>
@@ -632,7 +1496,7 @@
         </w:rPr>
         <w:t>#</w:t>
       </w:r>
-      <w:bookmarkStart w:id="1" w:name="__DdeLink__34_3835565005"/>
+      <w:bookmarkStart w:name="__DdeLink__34_3835565005" w:id="1"/>
       <w:r>
         <w:rPr>
           <w:rFonts w:ascii="Meslo LG M" w:hAnsi="Meslo LG M"/>
@@ -663,7 +1527,7 @@
         <w:t>}</w:t>
       </w:r>
     </w:p>
-    <w:p>
+    <w:p xmlns:wp14="http://schemas.microsoft.com/office/word/2010/wordml" wp14:textId="77777777">
       <w:pPr>
         <w:pStyle w:val="PreformattedText"/>
         <w:jc w:val="left"/>
@@ -692,7 +1556,7 @@
         <w:t>{title}</w:t>
       </w:r>
     </w:p>
-    <w:p>
+    <w:p xmlns:wp14="http://schemas.microsoft.com/office/word/2010/wordml" wp14:textId="77777777">
       <w:pPr>
         <w:pStyle w:val="PreformattedText"/>
         <w:jc w:val="left"/>
@@ -702,7 +1566,7 @@
           <w:szCs w:val="28"/>
         </w:rPr>
       </w:pPr>
-      <w:bookmarkStart w:id="2" w:name="__DdeLink__121_26855142401"/>
+      <w:bookmarkStart w:name="__DdeLink__121_26855142401" w:id="2"/>
       <w:r>
         <w:rPr>
           <w:rFonts w:ascii="Meslo LG M" w:hAnsi="Meslo LG M"/>
@@ -733,7 +1597,7 @@
         <w:t>#activitiesArray}</w:t>
       </w:r>
     </w:p>
-    <w:p>
+    <w:p xmlns:wp14="http://schemas.microsoft.com/office/word/2010/wordml" wp14:textId="77777777">
       <w:pPr>
         <w:pStyle w:val="PreformattedText"/>
         <w:jc w:val="left"/>
@@ -756,10 +1620,23 @@
           <w:szCs w:val="28"/>
         </w:rPr>
         <w:tab/>
+      </w:r>
+      <w:r>
+        <w:rPr>
+          <w:rFonts w:ascii="Meslo LG M" w:hAnsi="Meslo LG M"/>
+          <w:b w:val="false"/>
+          <w:i w:val="false"/>
+          <w:caps w:val="false"/>
+          <w:smallCaps w:val="false"/>
+          <w:color w:val="404040"/>
+          <w:spacing w:val="0"/>
+          <w:sz w:val="28"/>
+          <w:szCs w:val="28"/>
+        </w:rPr>
         <w:t>{#data}</w:t>
       </w:r>
     </w:p>
-    <w:p>
+    <w:p xmlns:wp14="http://schemas.microsoft.com/office/word/2010/wordml" wp14:textId="77777777">
       <w:pPr>
         <w:pStyle w:val="PreformattedText"/>
         <w:jc w:val="left"/>
@@ -799,7 +1676,7 @@
         <w:t>{title}</w:t>
       </w:r>
     </w:p>
-    <w:p>
+    <w:p xmlns:wp14="http://schemas.microsoft.com/office/word/2010/wordml" wp14:textId="77777777">
       <w:pPr>
         <w:pStyle w:val="PreformattedText"/>
         <w:jc w:val="left"/>
@@ -822,19 +1699,7 @@
           <w:szCs w:val="28"/>
         </w:rPr>
         <w:tab/>
-        <w:t>{data}</w:t>
-      </w:r>
-    </w:p>
-    <w:p>
-      <w:pPr>
-        <w:pStyle w:val="PreformattedText"/>
-        <w:jc w:val="left"/>
-        <w:rPr>
-          <w:rFonts w:ascii="Droid Sans Mono" w:hAnsi="Droid Sans Mono"/>
-          <w:sz w:val="28"/>
-          <w:szCs w:val="28"/>
-        </w:rPr>
-      </w:pPr>
+      </w:r>
       <w:r>
         <w:rPr>
           <w:rFonts w:ascii="Meslo LG M" w:hAnsi="Meslo LG M"/>
@@ -847,11 +1712,10 @@
           <w:sz w:val="28"/>
           <w:szCs w:val="28"/>
         </w:rPr>
-        <w:tab/>
-        <w:t>{/data}</w:t>
+        <w:t>{data}</w:t>
       </w:r>
     </w:p>
-    <w:p>
+    <w:p xmlns:wp14="http://schemas.microsoft.com/office/word/2010/wordml" wp14:textId="77777777">
       <w:pPr>
         <w:pStyle w:val="PreformattedText"/>
         <w:jc w:val="left"/>
@@ -861,7 +1725,6 @@
           <w:szCs w:val="28"/>
         </w:rPr>
       </w:pPr>
-      <w:bookmarkStart w:id="3" w:name="__DdeLink__121_268551424011"/>
       <w:r>
         <w:rPr>
           <w:rFonts w:ascii="Meslo LG M" w:hAnsi="Meslo LG M"/>
@@ -874,9 +1737,8 @@
           <w:sz w:val="28"/>
           <w:szCs w:val="28"/>
         </w:rPr>
-        <w:t>{</w:t>
-      </w:r>
-      <w:bookmarkEnd w:id="3"/>
+        <w:tab/>
+      </w:r>
       <w:r>
         <w:rPr>
           <w:rFonts w:ascii="Meslo LG M" w:hAnsi="Meslo LG M"/>
@@ -889,10 +1751,51 @@
           <w:sz w:val="28"/>
           <w:szCs w:val="28"/>
         </w:rPr>
+        <w:t>{/data}</w:t>
+      </w:r>
+    </w:p>
+    <w:p xmlns:wp14="http://schemas.microsoft.com/office/word/2010/wordml" wp14:textId="77777777">
+      <w:pPr>
+        <w:pStyle w:val="PreformattedText"/>
+        <w:jc w:val="left"/>
+        <w:rPr>
+          <w:rFonts w:ascii="Droid Sans Mono" w:hAnsi="Droid Sans Mono"/>
+          <w:sz w:val="28"/>
+          <w:szCs w:val="28"/>
+        </w:rPr>
+      </w:pPr>
+      <w:bookmarkStart w:name="__DdeLink__121_268551424011" w:id="3"/>
+      <w:r>
+        <w:rPr>
+          <w:rFonts w:ascii="Meslo LG M" w:hAnsi="Meslo LG M"/>
+          <w:b w:val="false"/>
+          <w:i w:val="false"/>
+          <w:caps w:val="false"/>
+          <w:smallCaps w:val="false"/>
+          <w:color w:val="404040"/>
+          <w:spacing w:val="0"/>
+          <w:sz w:val="28"/>
+          <w:szCs w:val="28"/>
+        </w:rPr>
+        <w:t>{</w:t>
+      </w:r>
+      <w:bookmarkEnd w:id="3"/>
+      <w:r>
+        <w:rPr>
+          <w:rFonts w:ascii="Meslo LG M" w:hAnsi="Meslo LG M"/>
+          <w:b w:val="false"/>
+          <w:i w:val="false"/>
+          <w:caps w:val="false"/>
+          <w:smallCaps w:val="false"/>
+          <w:color w:val="404040"/>
+          <w:spacing w:val="0"/>
+          <w:sz w:val="28"/>
+          <w:szCs w:val="28"/>
+        </w:rPr>
         <w:t>/activitiesArray}</w:t>
       </w:r>
     </w:p>
-    <w:p>
+    <w:p xmlns:wp14="http://schemas.microsoft.com/office/word/2010/wordml" wp14:textId="77777777">
       <w:pPr>
         <w:pStyle w:val="PreformattedText"/>
         <w:widowControl/>
@@ -919,7 +1822,7 @@
         <w:t>{/subDeliverablesArray}</w:t>
       </w:r>
     </w:p>
-    <w:p>
+    <w:p xmlns:wp14="http://schemas.microsoft.com/office/word/2010/wordml" wp14:textId="77777777">
       <w:pPr>
         <w:pStyle w:val="Normal"/>
         <w:jc w:val="left"/>
@@ -937,7 +1840,7 @@
         </w:rPr>
       </w:r>
     </w:p>
-    <w:p>
+    <w:p xmlns:wp14="http://schemas.microsoft.com/office/word/2010/wordml" wp14:textId="77777777">
       <w:pPr>
         <w:pStyle w:val="Normal"/>
         <w:jc w:val="left"/>
@@ -953,8 +1856,8 @@
     </w:p>
     <w:sectPr>
       <w:type w:val="nextPage"/>
-      <w:pgSz w:w="12240" w:h="15840"/>
-      <w:pgMar w:left="1134" w:right="1134" w:header="0" w:top="1134" w:footer="0" w:bottom="1134" w:gutter="0"/>
+      <w:pgSz w:w="12240" w:h="15840" w:orient="portrait"/>
+      <w:pgMar w:top="1134" w:right="1134" w:bottom="1134" w:left="1134" w:header="0" w:footer="0" w:gutter="0"/>
       <w:pgNumType w:fmt="decimal"/>
       <w:formProt w:val="false"/>
       <w:textDirection w:val="lrTb"/>
@@ -965,7 +1868,7 @@
 </file>
 
 <file path=word/styles.xml><?xml version="1.0" encoding="utf-8"?>
-<w:styles xmlns:w="http://schemas.openxmlformats.org/wordprocessingml/2006/main" xmlns:w14="http://schemas.microsoft.com/office/word/2010/wordml" xmlns:mc="http://schemas.openxmlformats.org/markup-compatibility/2006" mc:Ignorable="w14">
+<w:styles xmlns:wp14="http://schemas.microsoft.com/office/word/2010/wordprocessingDrawing" xmlns:w="http://schemas.openxmlformats.org/wordprocessingml/2006/main" xmlns:w14="http://schemas.microsoft.com/office/word/2010/wordml" xmlns:mc="http://schemas.openxmlformats.org/markup-compatibility/2006" mc:Ignorable="w14 wp14">
   <w:docDefaults>
     <w:rPrDefault>
       <w:rPr>
@@ -1016,7 +1919,7 @@
     <w:name w:val="Body Text"/>
     <w:basedOn w:val="Normal"/>
     <w:pPr>
-      <w:spacing w:lineRule="auto" w:line="288" w:before="0" w:after="140"/>
+      <w:spacing w:before="0" w:after="140" w:line="288" w:lineRule="auto"/>
     </w:pPr>
     <w:rPr/>
   </w:style>

</xml_diff>